<commit_message>
99% finished 1.1, just need to fix heatmap, updated report.
</commit_message>
<xml_diff>
--- a/Milestone 1 Report.docx
+++ b/Milestone 1 Report.docx
@@ -15,6 +15,41 @@
       </w:r>
     </w:p>
     <w:p>
+      <w:r>
+        <w:t xml:space="preserve">For data analysis, we kept the visualizations simple to highlight the key features of every attribute. For categorical attributes, we mainly used bar charts since it allowed us to compare different variables, whereas histograms were used for continuous attributes to represent distributions of data. Our approach for handling longitude and latitude was to incorporate those values together into a global </w:t>
+      </w:r>
+      <w:r>
+        <w:t xml:space="preserve">COVID-19 </w:t>
+      </w:r>
+      <w:r>
+        <w:t xml:space="preserve">heatmap </w:t>
+      </w:r>
+      <w:r>
+        <w:t xml:space="preserve">that is easy to visualize. For missing values, we simply checked the number of </w:t>
+      </w:r>
+      <w:r>
+        <w:t>null entries</w:t>
+      </w:r>
+      <w:r>
+        <w:t xml:space="preserve"> within each attribute from both </w:t>
+      </w:r>
+      <w:r>
+        <w:t>the cases_train.csv</w:t>
+      </w:r>
+      <w:r>
+        <w:t xml:space="preserve"> and location</w:t>
+      </w:r>
+      <w:r>
+        <w:t>.csv</w:t>
+      </w:r>
+      <w:r>
+        <w:t xml:space="preserve"> datasets</w:t>
+      </w:r>
+      <w:r>
+        <w:t xml:space="preserve"> and plotted them respectively using bar charts.</w:t>
+      </w:r>
+    </w:p>
+    <w:p>
       <w:pPr>
         <w:pStyle w:val="Heading1"/>
         <w:numPr>
@@ -36,11 +71,9 @@
       <w:r>
         <w:t xml:space="preserve"> to reduce the amount of assumption that need to be made with the ages. After that, we replaced all empty values with the mean of the newly calculated dataset. Unfortunately, much of the training dataset has the age column empty so this creates an inflated </w:t>
       </w:r>
-      <w:proofErr w:type="gramStart"/>
-      <w:r>
-        <w:t>amount</w:t>
-      </w:r>
-      <w:proofErr w:type="gramEnd"/>
+      <w:r>
+        <w:t>number</w:t>
+      </w:r>
       <w:r>
         <w:t xml:space="preserve"> of values in the range of the mean values, as can be seen in the plot of age values.</w:t>
       </w:r>
@@ -172,11 +205,9 @@
     <w:pPr>
       <w:pStyle w:val="Header"/>
     </w:pPr>
-    <w:proofErr w:type="gramStart"/>
     <w:r>
-      <w:t>Alvin  Ho</w:t>
+      <w:t>Alvin Ho</w:t>
     </w:r>
-    <w:proofErr w:type="gramEnd"/>
     <w:r>
       <w:tab/>
       <w:t>CMPT 459 Project Milestone 1 Report</w:t>

</xml_diff>

<commit_message>
Dropped last_update column and wrote more stuff for report
</commit_message>
<xml_diff>
--- a/Milestone 1 Report.docx
+++ b/Milestone 1 Report.docx
@@ -69,13 +69,66 @@
         <w:t>these values with the mean of that age range</w:t>
       </w:r>
       <w:r>
-        <w:t xml:space="preserve"> to reduce the amount of assumption that need to be made with the ages. After that, we replaced all empty values with the mean of the newly calculated dataset. Unfortunately, much of the training dataset has the age column empty so this creates an inflated </w:t>
+        <w:t xml:space="preserve"> to reduce the amount of assumption that need to be made with the ages.</w:t>
+      </w:r>
+      <w:r>
+        <w:t xml:space="preserve"> That is, if the entry </w:t>
+      </w:r>
+      <w:proofErr w:type="gramStart"/>
+      <w:r>
+        <w:t>was</w:t>
+      </w:r>
+      <w:proofErr w:type="gramEnd"/>
+      <w:r>
+        <w:t xml:space="preserve"> “30-39”, for example, the entry would be replaced with “35”. </w:t>
+      </w:r>
+      <w:r>
+        <w:t xml:space="preserve">After that, we replaced all empty </w:t>
+      </w:r>
+      <w:r>
+        <w:t>entries with “Unknown”</w:t>
+      </w:r>
+      <w:r>
+        <w:t xml:space="preserve">. </w:t>
+      </w:r>
+      <w:r>
+        <w:t>We had considered using the mean age of the available data to fill in the missing values, but u</w:t>
+      </w:r>
+      <w:r>
+        <w:t>nfortunately</w:t>
+      </w:r>
+      <w:r>
+        <w:t xml:space="preserve"> too </w:t>
+      </w:r>
+      <w:r>
+        <w:t xml:space="preserve">much of the training dataset </w:t>
+      </w:r>
+      <w:r>
+        <w:t>had an</w:t>
+      </w:r>
+      <w:r>
+        <w:t xml:space="preserve"> empty </w:t>
+      </w:r>
+      <w:r>
+        <w:t xml:space="preserve">age </w:t>
+      </w:r>
+      <w:r>
+        <w:t xml:space="preserve">so this </w:t>
+      </w:r>
+      <w:r>
+        <w:t>would have created</w:t>
+      </w:r>
+      <w:r>
+        <w:t xml:space="preserve"> an inflated </w:t>
       </w:r>
       <w:r>
         <w:t>number</w:t>
       </w:r>
       <w:r>
-        <w:t xml:space="preserve"> of values in the range of the mean values, as can be seen in the plot of age values.</w:t>
+        <w:t xml:space="preserve"> of values in the range of the mean values</w:t>
+      </w:r>
+      <w:r>
+        <w:t>.</w:t>
       </w:r>
     </w:p>
     <w:p>
@@ -112,10 +165,27 @@
     </w:p>
     <w:p>
       <w:r>
-        <w:t xml:space="preserve">To transform the location data, we compiled the data from each individual county and aggregated them from the county level to the state level. Case numbers were aggregated by simply summing together the counties’ </w:t>
-      </w:r>
-      <w:r>
-        <w:t>numbers. Incidence rate was aggregated by taking the mean of the individual rates, and case-fatality was manually recalculated by taking the quotient of the deaths and confirmed cases. Latitude and Longitude were aggregated by taking the mean values, and finally the last updated attribute was aggregated by _________________.</w:t>
+        <w:t>For data transformation</w:t>
+      </w:r>
+      <w:r>
+        <w:t xml:space="preserve">, we compiled the data from each individual county and aggregated them from the county level to the state level. Case numbers were aggregated by simply summing together the counties’ </w:t>
+      </w:r>
+      <w:r>
+        <w:t>numbers. Incidence rate was aggregated by taking the mean of the individual rates, and case-fatality was manually recalculated by taking the quotient of the deaths and confirmed cases. Latitude and Longitude were aggregated by taking the mean values</w:t>
+      </w:r>
+      <w:r>
+        <w:t xml:space="preserve">. </w:t>
+      </w:r>
+    </w:p>
+    <w:p>
+      <w:r>
+        <w:t>We decided to remove</w:t>
+      </w:r>
+      <w:r>
+        <w:t xml:space="preserve"> the last updated attribute </w:t>
+      </w:r>
+      <w:r>
+        <w:t>because we felt it did not make sense to use any of the possible solutions. If we were to use the latest date, this would be inaccurate as not all the counties would have been last updated on that date, and this could lead to misconceptions on the data. Using either the earliest date or the average date also would not make much sense, so we decided to omit the column altogether.</w:t>
       </w:r>
     </w:p>
     <w:p>
@@ -128,6 +198,24 @@
       </w:pPr>
       <w:r>
         <w:t>Joining the Cases and Location Datasets</w:t>
+      </w:r>
+    </w:p>
+    <w:p>
+      <w:r>
+        <w:t xml:space="preserve">To join the cases and location datasets, we decided to only add the incidence rate and case-fatality ratios to the cases datasets, with slight adjustments. We felt that active cases, deaths, etc. would not provide any useful additional information, so we instead look at the provincial and country level incidence rates and fatality rates. </w:t>
+      </w:r>
+      <w:r>
+        <w:t xml:space="preserve">We also slightly adjusted incidence rate to be a percentage of 100,00 as opposed to the raw number per 100,000 as this would be easier to understand. </w:t>
+      </w:r>
+      <w:r>
+        <w:t xml:space="preserve">Provincial level data </w:t>
+      </w:r>
+      <w:r>
+        <w:lastRenderedPageBreak/>
+        <w:t xml:space="preserve">could be heavily skewed due to small sample sizes, so we decided to also include the </w:t>
+      </w:r>
+      <w:r>
+        <w:t>incidence rate and case-fatality ratio at the country level to give a better indicator of actual statistics of that area.</w:t>
       </w:r>
     </w:p>
     <w:p>

</xml_diff>

<commit_message>
Finished 1.6 of report.
</commit_message>
<xml_diff>
--- a/Milestone 1 Report.docx
+++ b/Milestone 1 Report.docx
@@ -74,11 +74,9 @@
       <w:r>
         <w:t xml:space="preserve"> That is, if the entry </w:t>
       </w:r>
-      <w:proofErr w:type="gramStart"/>
-      <w:r>
-        <w:t>was</w:t>
-      </w:r>
-      <w:proofErr w:type="gramEnd"/>
+      <w:r>
+        <w:t>were</w:t>
+      </w:r>
       <w:r>
         <w:t xml:space="preserve"> “30-39”, for example, the entry would be replaced with “35”. </w:t>
       </w:r>
@@ -221,9 +219,71 @@
     <w:p>
       <w:pPr>
         <w:pStyle w:val="Heading1"/>
-      </w:pPr>
-      <w:r>
-        <w:t>1.6 Outcome Labels</w:t>
+        <w:numPr>
+          <w:ilvl w:val="1"/>
+          <w:numId w:val="1"/>
+        </w:numPr>
+      </w:pPr>
+      <w:r>
+        <w:t>Outcome Labels</w:t>
+      </w:r>
+    </w:p>
+    <w:p>
+      <w:r>
+        <w:t>The different ‘outcome’ labels</w:t>
+      </w:r>
+      <w:r>
+        <w:t>: ‘hospitalized’, ‘</w:t>
+      </w:r>
+      <w:proofErr w:type="spellStart"/>
+      <w:r>
+        <w:t>nonhospitalized</w:t>
+      </w:r>
+      <w:proofErr w:type="spellEnd"/>
+      <w:r>
+        <w:t>’, ‘deceased’, and ‘recovered’</w:t>
+      </w:r>
+      <w:r>
+        <w:t xml:space="preserve"> </w:t>
+      </w:r>
+      <w:r>
+        <w:t>represent the possible states of a person diagnosed with COVID-19.</w:t>
+      </w:r>
+      <w:r>
+        <w:t xml:space="preserve"> In the context of our dataset</w:t>
+      </w:r>
+      <w:r>
+        <w:t xml:space="preserve"> cases_train.csv</w:t>
+      </w:r>
+      <w:r>
+        <w:t xml:space="preserve">, they are the possible values of the class label ‘outcome’ </w:t>
+      </w:r>
+      <w:r>
+        <w:t xml:space="preserve">that we will be training </w:t>
+      </w:r>
+      <w:r>
+        <w:t>an</w:t>
+      </w:r>
+      <w:r>
+        <w:t xml:space="preserve"> algorithm </w:t>
+      </w:r>
+      <w:r>
+        <w:t xml:space="preserve">to predict using </w:t>
+      </w:r>
+      <w:r>
+        <w:t>all</w:t>
+      </w:r>
+      <w:r>
+        <w:t xml:space="preserve"> the other attributes in the dataset. </w:t>
+      </w:r>
+      <w:r>
+        <w:t xml:space="preserve">The type of data mining task used for predicting the outcome labels is </w:t>
+      </w:r>
+      <w:r>
+        <w:t xml:space="preserve">called </w:t>
+      </w:r>
+      <w:r>
+        <w:t xml:space="preserve">classification. </w:t>
       </w:r>
     </w:p>
     <w:sectPr>

</xml_diff>

<commit_message>
Updated README, finished 1.3 on report, refreshed all plots.
</commit_message>
<xml_diff>
--- a/Milestone 1 Report.docx
+++ b/Milestone 1 Report.docx
@@ -150,6 +150,96 @@
       </w:r>
     </w:p>
     <w:p>
+      <w:r>
+        <w:t xml:space="preserve">Many of the attributes in the datasets were categorical and thus it was not possible to use automatic detection for outliers since we could not compare extreme values against a distribution of some sort. If there were a large or small number of cases for any country/province, we could argue that it was not an outlier since it was sampling decision. However, we did observe some outliers for continuous attributes such as </w:t>
+      </w:r>
+      <w:r>
+        <w:t xml:space="preserve">age in cases_train.csv and then </w:t>
+      </w:r>
+      <w:proofErr w:type="spellStart"/>
+      <w:r>
+        <w:t>incidence_rate</w:t>
+      </w:r>
+      <w:proofErr w:type="spellEnd"/>
+      <w:r>
+        <w:t>, and case-</w:t>
+      </w:r>
+      <w:proofErr w:type="spellStart"/>
+      <w:r>
+        <w:t>fataility_ratio</w:t>
+      </w:r>
+      <w:proofErr w:type="spellEnd"/>
+      <w:r>
+        <w:t xml:space="preserve"> in location.csv. </w:t>
+      </w:r>
+      <w:r>
+        <w:t xml:space="preserve">For the ages we noticed that &gt;= 95% of the cases for ages = 0 and ages &gt;= 100 were from Lima, Peru. We decided to remove the cases from our processed dataset since we felt they were not representative of a global COVID-19 dataset if most of the outlier ages were sampled from a single location. As for </w:t>
+      </w:r>
+      <w:proofErr w:type="spellStart"/>
+      <w:r>
+        <w:t>incidence_rate</w:t>
+      </w:r>
+      <w:proofErr w:type="spellEnd"/>
+      <w:r>
+        <w:t xml:space="preserve"> and case-</w:t>
+      </w:r>
+      <w:proofErr w:type="spellStart"/>
+      <w:r>
+        <w:t>fatality_ratio</w:t>
+      </w:r>
+      <w:proofErr w:type="spellEnd"/>
+      <w:r>
+        <w:t xml:space="preserve">, </w:t>
+      </w:r>
+      <w:r>
+        <w:t>we needed to aggregate both these attributes to both province and country levels for our joined dataset in 1.5</w:t>
+      </w:r>
+      <w:r>
+        <w:t>.</w:t>
+      </w:r>
+      <w:r>
+        <w:t xml:space="preserve"> </w:t>
+      </w:r>
+      <w:r>
+        <w:t>W</w:t>
+      </w:r>
+      <w:r>
+        <w:t xml:space="preserve">e felt it was necessary to remove rows that had a very high </w:t>
+      </w:r>
+      <w:proofErr w:type="spellStart"/>
+      <w:r>
+        <w:t>incidence_rate</w:t>
+      </w:r>
+      <w:proofErr w:type="spellEnd"/>
+      <w:r>
+        <w:t xml:space="preserve">, yet small number of cases. This allowed for a more representative result since the aggregated province/country </w:t>
+      </w:r>
+      <w:proofErr w:type="spellStart"/>
+      <w:r>
+        <w:t>incidence_rate</w:t>
+      </w:r>
+      <w:proofErr w:type="spellEnd"/>
+      <w:r>
+        <w:t xml:space="preserve"> would be less skewed. As for case-fatality ratio, we handled the same issue by simply grabbing all the confirmed cases and deaths within each aggregated group and set the province/country case-</w:t>
+      </w:r>
+      <w:proofErr w:type="spellStart"/>
+      <w:r>
+        <w:t>fatality_ratio</w:t>
+      </w:r>
+      <w:proofErr w:type="spellEnd"/>
+      <w:r>
+        <w:t xml:space="preserve"> = # deaths / # confirmed * 100. By altering how we grabbed case-</w:t>
+      </w:r>
+      <w:proofErr w:type="spellStart"/>
+      <w:r>
+        <w:t>fatality_ratio</w:t>
+      </w:r>
+      <w:proofErr w:type="spellEnd"/>
+      <w:r>
+        <w:t xml:space="preserve"> for aggregated groups, we avoided the issue of having outliers skewing the result and therefore made it more representative of its actual value.</w:t>
+      </w:r>
+    </w:p>
+    <w:p>
       <w:pPr>
         <w:pStyle w:val="Heading1"/>
         <w:numPr>
@@ -158,6 +248,7 @@
         </w:numPr>
       </w:pPr>
       <w:r>
+        <w:lastRenderedPageBreak/>
         <w:t>Transformation</w:t>
       </w:r>
     </w:p>
@@ -206,11 +297,7 @@
         <w:t xml:space="preserve">We also slightly adjusted incidence rate to be a percentage of 100,00 as opposed to the raw number per 100,000 as this would be easier to understand. </w:t>
       </w:r>
       <w:r>
-        <w:t xml:space="preserve">Provincial level data </w:t>
-      </w:r>
-      <w:r>
-        <w:lastRenderedPageBreak/>
-        <w:t xml:space="preserve">could be heavily skewed due to small sample sizes, so we decided to also include the </w:t>
+        <w:t xml:space="preserve">Provincial level data could be heavily skewed due to small sample sizes, so we decided to also include the </w:t>
       </w:r>
       <w:r>
         <w:t>incidence rate and case-fatality ratio at the country level to give a better indicator of actual statistics of that area.</w:t>

</xml_diff>